<commit_message>
Updates to Modules 4 and 5
</commit_message>
<xml_diff>
--- a/Module 4 - Loops/1. Loops.docx
+++ b/Module 4 - Loops/1. Loops.docx
@@ -1,6 +1,6 @@
 
 <file path=word/document.xml><?xml version="1.0" encoding="utf-8"?>
-<w:document xmlns:wpc="http://schemas.microsoft.com/office/word/2010/wordprocessingCanvas" xmlns:cx="http://schemas.microsoft.com/office/drawing/2014/chartex" xmlns:cx1="http://schemas.microsoft.com/office/drawing/2015/9/8/chartex" xmlns:cx2="http://schemas.microsoft.com/office/drawing/2015/10/21/chartex" xmlns:cx3="http://schemas.microsoft.com/office/drawing/2016/5/9/chartex" xmlns:cx4="http://schemas.microsoft.com/office/drawing/2016/5/10/chartex" xmlns:cx5="http://schemas.microsoft.com/office/drawing/2016/5/11/chartex" xmlns:cx6="http://schemas.microsoft.com/office/drawing/2016/5/12/chartex" xmlns:cx7="http://schemas.microsoft.com/office/drawing/2016/5/13/chartex" xmlns:cx8="http://schemas.microsoft.com/office/drawing/2016/5/14/chartex" xmlns:mc="http://schemas.openxmlformats.org/markup-compatibility/2006" xmlns:aink="http://schemas.microsoft.com/office/drawing/2016/ink" xmlns:am3d="http://schemas.microsoft.com/office/drawing/2017/model3d" xmlns:o="urn:schemas-microsoft-com:office:office" xmlns:r="http://schemas.openxmlformats.org/officeDocument/2006/relationships" xmlns:m="http://schemas.openxmlformats.org/officeDocument/2006/math" xmlns:v="urn:schemas-microsoft-com:vml" xmlns:wp14="http://schemas.microsoft.com/office/word/2010/wordprocessingDrawing" xmlns:wp="http://schemas.openxmlformats.org/drawingml/2006/wordprocessingDrawing" xmlns:w10="urn:schemas-microsoft-com:office:word" xmlns:w="http://schemas.openxmlformats.org/wordprocessingml/2006/main" xmlns:w14="http://schemas.microsoft.com/office/word/2010/wordml" xmlns:w15="http://schemas.microsoft.com/office/word/2012/wordml" xmlns:w16cid="http://schemas.microsoft.com/office/word/2016/wordml/cid" xmlns:w16se="http://schemas.microsoft.com/office/word/2015/wordml/symex" xmlns:wpg="http://schemas.microsoft.com/office/word/2010/wordprocessingGroup" xmlns:wpi="http://schemas.microsoft.com/office/word/2010/wordprocessingInk" xmlns:wne="http://schemas.microsoft.com/office/word/2006/wordml" xmlns:wps="http://schemas.microsoft.com/office/word/2010/wordprocessingShape" mc:Ignorable="w14 w15 w16se w16cid wp14">
+<w:document xmlns:wpc="http://schemas.microsoft.com/office/word/2010/wordprocessingCanvas" xmlns:cx="http://schemas.microsoft.com/office/drawing/2014/chartex" xmlns:cx1="http://schemas.microsoft.com/office/drawing/2015/9/8/chartex" xmlns:cx2="http://schemas.microsoft.com/office/drawing/2015/10/21/chartex" xmlns:cx3="http://schemas.microsoft.com/office/drawing/2016/5/9/chartex" xmlns:cx4="http://schemas.microsoft.com/office/drawing/2016/5/10/chartex" xmlns:cx5="http://schemas.microsoft.com/office/drawing/2016/5/11/chartex" xmlns:cx6="http://schemas.microsoft.com/office/drawing/2016/5/12/chartex" xmlns:cx7="http://schemas.microsoft.com/office/drawing/2016/5/13/chartex" xmlns:cx8="http://schemas.microsoft.com/office/drawing/2016/5/14/chartex" xmlns:mc="http://schemas.openxmlformats.org/markup-compatibility/2006" xmlns:aink="http://schemas.microsoft.com/office/drawing/2016/ink" xmlns:am3d="http://schemas.microsoft.com/office/drawing/2017/model3d" xmlns:o="urn:schemas-microsoft-com:office:office" xmlns:oel="http://schemas.microsoft.com/office/2019/extlst" xmlns:r="http://schemas.openxmlformats.org/officeDocument/2006/relationships" xmlns:m="http://schemas.openxmlformats.org/officeDocument/2006/math" xmlns:v="urn:schemas-microsoft-com:vml" xmlns:wp14="http://schemas.microsoft.com/office/word/2010/wordprocessingDrawing" xmlns:wp="http://schemas.openxmlformats.org/drawingml/2006/wordprocessingDrawing" xmlns:w10="urn:schemas-microsoft-com:office:word" xmlns:w="http://schemas.openxmlformats.org/wordprocessingml/2006/main" xmlns:w14="http://schemas.microsoft.com/office/word/2010/wordml" xmlns:w15="http://schemas.microsoft.com/office/word/2012/wordml" xmlns:w16cex="http://schemas.microsoft.com/office/word/2018/wordml/cex" xmlns:w16cid="http://schemas.microsoft.com/office/word/2016/wordml/cid" xmlns:w16="http://schemas.microsoft.com/office/word/2018/wordml" xmlns:w16sdtdh="http://schemas.microsoft.com/office/word/2020/wordml/sdtdatahash" xmlns:w16se="http://schemas.microsoft.com/office/word/2015/wordml/symex" xmlns:wpg="http://schemas.microsoft.com/office/word/2010/wordprocessingGroup" xmlns:wpi="http://schemas.microsoft.com/office/word/2010/wordprocessingInk" xmlns:wne="http://schemas.microsoft.com/office/word/2006/wordml" xmlns:wps="http://schemas.microsoft.com/office/word/2010/wordprocessingShape" mc:Ignorable="w14 w15 w16se w16cid w16 w16cex w16sdtdh wp14">
   <w:body>
     <w:p>
       <w:pPr>
@@ -151,49 +151,6 @@
             <wp:extent cx="1993506" cy="569573"/>
             <wp:effectExtent l="0" t="0" r="6985" b="2540"/>
             <wp:docPr id="1" name="Picture 1"/>
-            <wp:cNvGraphicFramePr>
-              <a:graphicFrameLocks xmlns:a="http://schemas.openxmlformats.org/drawingml/2006/main" noChangeAspect="1"/>
-            </wp:cNvGraphicFramePr>
-            <a:graphic xmlns:a="http://schemas.openxmlformats.org/drawingml/2006/main">
-              <a:graphicData uri="http://schemas.openxmlformats.org/drawingml/2006/picture">
-                <pic:pic xmlns:pic="http://schemas.openxmlformats.org/drawingml/2006/picture">
-                  <pic:nvPicPr>
-                    <pic:cNvPr id="1" name=""/>
-                    <pic:cNvPicPr/>
-                  </pic:nvPicPr>
-                  <pic:blipFill>
-                    <a:blip r:embed="rId4"/>
-                    <a:stretch>
-                      <a:fillRect/>
-                    </a:stretch>
-                  </pic:blipFill>
-                  <pic:spPr>
-                    <a:xfrm>
-                      <a:off x="0" y="0"/>
-                      <a:ext cx="2045954" cy="584558"/>
-                    </a:xfrm>
-                    <a:prstGeom prst="rect">
-                      <a:avLst/>
-                    </a:prstGeom>
-                  </pic:spPr>
-                </pic:pic>
-              </a:graphicData>
-            </a:graphic>
-          </wp:inline>
-        </w:drawing>
-      </w:r>
-      <w:r>
-        <w:t xml:space="preserve"> </w:t>
-      </w:r>
-      <w:r>
-        <w:rPr>
-          <w:noProof/>
-        </w:rPr>
-        <w:drawing>
-          <wp:inline distT="0" distB="0" distL="0" distR="0" wp14:anchorId="546CD8D7" wp14:editId="2A115FC4">
-            <wp:extent cx="2180929" cy="578368"/>
-            <wp:effectExtent l="0" t="0" r="0" b="0"/>
-            <wp:docPr id="3" name="Picture 3"/>
             <wp:cNvGraphicFramePr>
               <a:graphicFrameLocks xmlns:a="http://schemas.openxmlformats.org/drawingml/2006/main" noChangeAspect="1"/>
             </wp:cNvGraphicFramePr>
@@ -213,7 +170,7 @@
                   <pic:spPr>
                     <a:xfrm>
                       <a:off x="0" y="0"/>
-                      <a:ext cx="2298179" cy="609462"/>
+                      <a:ext cx="2045954" cy="584558"/>
                     </a:xfrm>
                     <a:prstGeom prst="rect">
                       <a:avLst/>
@@ -225,89 +182,18 @@
           </wp:inline>
         </w:drawing>
       </w:r>
-    </w:p>
-    <w:p>
-      <w:pPr>
-        <w:rPr>
-          <w:b/>
-          <w:u w:val="single"/>
-        </w:rPr>
-      </w:pPr>
-      <w:r>
-        <w:rPr>
-          <w:b/>
-          <w:u w:val="single"/>
-        </w:rPr>
-        <w:t>Using Range:</w:t>
-      </w:r>
-    </w:p>
-    <w:p>
-      <w:r>
-        <w:t xml:space="preserve">- </w:t>
-      </w:r>
-      <w:r>
-        <w:t xml:space="preserve">To create arbitrary collections of any length, use built-in function </w:t>
-      </w:r>
-      <w:proofErr w:type="gramStart"/>
-      <w:r>
-        <w:rPr>
-          <w:i/>
-        </w:rPr>
-        <w:t>range(</w:t>
-      </w:r>
-      <w:proofErr w:type="gramEnd"/>
-      <w:r>
-        <w:rPr>
-          <w:i/>
-        </w:rPr>
-        <w:t>)</w:t>
-      </w:r>
-      <w:r>
-        <w:rPr>
-          <w:i/>
-        </w:rPr>
-        <w:br/>
-      </w:r>
-      <w:r>
-        <w:t xml:space="preserve">- Use a variable name </w:t>
-      </w:r>
-      <w:r>
-        <w:rPr>
-          <w:b/>
-          <w:i/>
-        </w:rPr>
-        <w:t>different</w:t>
-      </w:r>
-      <w:r>
-        <w:t xml:space="preserve"> than the one for the variable being printed </w:t>
-      </w:r>
-      <w:r>
-        <w:rPr>
-          <w:i/>
-        </w:rPr>
-        <w:br/>
-      </w:r>
-      <w:r>
-        <w:t xml:space="preserve">- Loop iteration number can be tracked by printing out the </w:t>
-      </w:r>
-      <w:r>
-        <w:rPr>
-          <w:i/>
-        </w:rPr>
-        <w:t>temporary variable</w:t>
-      </w:r>
-      <w:r>
-        <w:t xml:space="preserve"> +1</w:t>
+      <w:r>
+        <w:t xml:space="preserve"> </w:t>
       </w:r>
       <w:r>
         <w:rPr>
           <w:noProof/>
         </w:rPr>
         <w:drawing>
-          <wp:inline distT="0" distB="0" distL="0" distR="0" wp14:anchorId="7E3C82ED" wp14:editId="5C81DB07">
-            <wp:extent cx="2055980" cy="556696"/>
-            <wp:effectExtent l="0" t="0" r="1905" b="0"/>
-            <wp:docPr id="4" name="Picture 4"/>
+          <wp:inline distT="0" distB="0" distL="0" distR="0" wp14:anchorId="546CD8D7" wp14:editId="2A115FC4">
+            <wp:extent cx="2180929" cy="578368"/>
+            <wp:effectExtent l="0" t="0" r="0" b="0"/>
+            <wp:docPr id="3" name="Picture 3"/>
             <wp:cNvGraphicFramePr>
               <a:graphicFrameLocks xmlns:a="http://schemas.openxmlformats.org/drawingml/2006/main" noChangeAspect="1"/>
             </wp:cNvGraphicFramePr>
@@ -327,7 +213,7 @@
                   <pic:spPr>
                     <a:xfrm>
                       <a:off x="0" y="0"/>
-                      <a:ext cx="2193518" cy="593937"/>
+                      <a:ext cx="2298179" cy="609462"/>
                     </a:xfrm>
                     <a:prstGeom prst="rect">
                       <a:avLst/>
@@ -339,18 +225,81 @@
           </wp:inline>
         </w:drawing>
       </w:r>
-      <w:r>
-        <w:t xml:space="preserve">  </w:t>
+    </w:p>
+    <w:p>
+      <w:pPr>
+        <w:rPr>
+          <w:b/>
+          <w:u w:val="single"/>
+        </w:rPr>
+      </w:pPr>
+      <w:r>
+        <w:rPr>
+          <w:b/>
+          <w:u w:val="single"/>
+        </w:rPr>
+        <w:t>Using Range:</w:t>
+      </w:r>
+    </w:p>
+    <w:p>
+      <w:r>
+        <w:t xml:space="preserve">- </w:t>
+      </w:r>
+      <w:r>
+        <w:t xml:space="preserve">To create arbitrary collections of any length, use built-in function </w:t>
+      </w:r>
+      <w:r>
+        <w:rPr>
+          <w:i/>
+        </w:rPr>
+        <w:t>range()</w:t>
+      </w:r>
+      <w:r>
+        <w:rPr>
+          <w:i/>
+        </w:rPr>
+        <w:br/>
+      </w:r>
+      <w:r>
+        <w:t xml:space="preserve">- Use a variable name </w:t>
+      </w:r>
+      <w:r>
+        <w:rPr>
+          <w:b/>
+          <w:i/>
+        </w:rPr>
+        <w:t>different</w:t>
+      </w:r>
+      <w:r>
+        <w:t xml:space="preserve"> than the one for the variable being printed </w:t>
+      </w:r>
+      <w:r>
+        <w:rPr>
+          <w:i/>
+        </w:rPr>
+        <w:br/>
+      </w:r>
+      <w:r>
+        <w:t xml:space="preserve">- Loop iteration number can be tracked by printing out the </w:t>
+      </w:r>
+      <w:r>
+        <w:rPr>
+          <w:i/>
+        </w:rPr>
+        <w:t>temporary variable</w:t>
+      </w:r>
+      <w:r>
+        <w:t xml:space="preserve"> +1</w:t>
       </w:r>
       <w:r>
         <w:rPr>
           <w:noProof/>
         </w:rPr>
         <w:drawing>
-          <wp:inline distT="0" distB="0" distL="0" distR="0" wp14:anchorId="5EDE4A70" wp14:editId="16737F94">
-            <wp:extent cx="1919672" cy="599569"/>
-            <wp:effectExtent l="0" t="0" r="4445" b="0"/>
-            <wp:docPr id="6" name="Picture 6"/>
+          <wp:inline distT="0" distB="0" distL="0" distR="0" wp14:anchorId="7E3C82ED" wp14:editId="5C81DB07">
+            <wp:extent cx="2055980" cy="556696"/>
+            <wp:effectExtent l="0" t="0" r="1905" b="0"/>
+            <wp:docPr id="4" name="Picture 4"/>
             <wp:cNvGraphicFramePr>
               <a:graphicFrameLocks xmlns:a="http://schemas.openxmlformats.org/drawingml/2006/main" noChangeAspect="1"/>
             </wp:cNvGraphicFramePr>
@@ -370,7 +319,7 @@
                   <pic:spPr>
                     <a:xfrm>
                       <a:off x="0" y="0"/>
-                      <a:ext cx="1992105" cy="622192"/>
+                      <a:ext cx="2193518" cy="593937"/>
                     </a:xfrm>
                     <a:prstGeom prst="rect">
                       <a:avLst/>
@@ -383,14 +332,17 @@
         </w:drawing>
       </w:r>
       <w:r>
+        <w:t xml:space="preserve">  </w:t>
+      </w:r>
+      <w:r>
         <w:rPr>
           <w:noProof/>
         </w:rPr>
         <w:drawing>
-          <wp:inline distT="0" distB="0" distL="0" distR="0" wp14:anchorId="1A29D51A" wp14:editId="02B51E3E">
-            <wp:extent cx="2146852" cy="644720"/>
-            <wp:effectExtent l="0" t="0" r="6350" b="3175"/>
-            <wp:docPr id="7" name="Picture 7"/>
+          <wp:inline distT="0" distB="0" distL="0" distR="0" wp14:anchorId="5EDE4A70" wp14:editId="16737F94">
+            <wp:extent cx="1919672" cy="599569"/>
+            <wp:effectExtent l="0" t="0" r="4445" b="0"/>
+            <wp:docPr id="6" name="Picture 6"/>
             <wp:cNvGraphicFramePr>
               <a:graphicFrameLocks xmlns:a="http://schemas.openxmlformats.org/drawingml/2006/main" noChangeAspect="1"/>
             </wp:cNvGraphicFramePr>
@@ -410,7 +362,7 @@
                   <pic:spPr>
                     <a:xfrm>
                       <a:off x="0" y="0"/>
-                      <a:ext cx="2218660" cy="666285"/>
+                      <a:ext cx="1992105" cy="622192"/>
                     </a:xfrm>
                     <a:prstGeom prst="rect">
                       <a:avLst/>
@@ -423,17 +375,14 @@
         </w:drawing>
       </w:r>
       <w:r>
-        <w:t xml:space="preserve">  </w:t>
-      </w:r>
-      <w:r>
         <w:rPr>
           <w:noProof/>
         </w:rPr>
         <w:drawing>
-          <wp:inline distT="0" distB="0" distL="0" distR="0" wp14:anchorId="249630F1" wp14:editId="5B53D087">
-            <wp:extent cx="2445573" cy="656811"/>
-            <wp:effectExtent l="0" t="0" r="0" b="0"/>
-            <wp:docPr id="9" name="Picture 9"/>
+          <wp:inline distT="0" distB="0" distL="0" distR="0" wp14:anchorId="1A29D51A" wp14:editId="02B51E3E">
+            <wp:extent cx="2146852" cy="644720"/>
+            <wp:effectExtent l="0" t="0" r="6350" b="3175"/>
+            <wp:docPr id="7" name="Picture 7"/>
             <wp:cNvGraphicFramePr>
               <a:graphicFrameLocks xmlns:a="http://schemas.openxmlformats.org/drawingml/2006/main" noChangeAspect="1"/>
             </wp:cNvGraphicFramePr>
@@ -453,7 +402,7 @@
                   <pic:spPr>
                     <a:xfrm>
                       <a:off x="0" y="0"/>
-                      <a:ext cx="2546325" cy="683870"/>
+                      <a:ext cx="2218660" cy="666285"/>
                     </a:xfrm>
                     <a:prstGeom prst="rect">
                       <a:avLst/>
@@ -465,44 +414,18 @@
           </wp:inline>
         </w:drawing>
       </w:r>
-    </w:p>
-    <w:p>
-      <w:pPr>
-        <w:rPr>
-          <w:b/>
-          <w:u w:val="single"/>
-        </w:rPr>
-      </w:pPr>
-      <w:r>
-        <w:rPr>
-          <w:b/>
-          <w:u w:val="single"/>
-        </w:rPr>
-        <w:t>While Loops:</w:t>
-      </w:r>
-    </w:p>
-    <w:p>
-      <w:r>
-        <w:t>- Performs a set of instructions as long as a given condition is true</w:t>
-      </w:r>
-      <w:r>
-        <w:br/>
-        <w:t>- Count remains indented under print because it will execute directly afterwards</w:t>
-      </w:r>
-      <w:bookmarkStart w:id="0" w:name="_GoBack"/>
-      <w:bookmarkEnd w:id="0"/>
-      <w:r>
-        <w:br/>
+      <w:r>
+        <w:t xml:space="preserve">  </w:t>
       </w:r>
       <w:r>
         <w:rPr>
           <w:noProof/>
         </w:rPr>
         <w:drawing>
-          <wp:inline distT="0" distB="0" distL="0" distR="0" wp14:anchorId="00E027ED" wp14:editId="64573DF2">
-            <wp:extent cx="2010544" cy="499919"/>
-            <wp:effectExtent l="0" t="0" r="8890" b="0"/>
-            <wp:docPr id="10" name="Picture 10"/>
+          <wp:inline distT="0" distB="0" distL="0" distR="0" wp14:anchorId="249630F1" wp14:editId="5B53D087">
+            <wp:extent cx="2445573" cy="656811"/>
+            <wp:effectExtent l="0" t="0" r="0" b="0"/>
+            <wp:docPr id="9" name="Picture 9"/>
             <wp:cNvGraphicFramePr>
               <a:graphicFrameLocks xmlns:a="http://schemas.openxmlformats.org/drawingml/2006/main" noChangeAspect="1"/>
             </wp:cNvGraphicFramePr>
@@ -522,7 +445,7 @@
                   <pic:spPr>
                     <a:xfrm>
                       <a:off x="0" y="0"/>
-                      <a:ext cx="2094563" cy="520810"/>
+                      <a:ext cx="2546325" cy="683870"/>
                     </a:xfrm>
                     <a:prstGeom prst="rect">
                       <a:avLst/>
@@ -534,18 +457,65 @@
           </wp:inline>
         </w:drawing>
       </w:r>
-      <w:r>
-        <w:t xml:space="preserve">  </w:t>
+    </w:p>
+    <w:p>
+      <w:pPr>
+        <w:rPr>
+          <w:b/>
+          <w:u w:val="single"/>
+        </w:rPr>
+      </w:pPr>
+      <w:r>
+        <w:rPr>
+          <w:b/>
+          <w:u w:val="single"/>
+        </w:rPr>
+        <w:t>While Loops:</w:t>
+      </w:r>
+    </w:p>
+    <w:p>
+      <w:r>
+        <w:t>- Performs a set of instructions as long as a given condition is true</w:t>
+      </w:r>
+      <w:r>
+        <w:br/>
+        <w:t>- Count remains indented under print because it will execute directly afterwards</w:t>
+      </w:r>
+      <w:r>
+        <w:br/>
+        <w:t xml:space="preserve">- By using </w:t>
+      </w:r>
+      <w:proofErr w:type="spellStart"/>
+      <w:r>
+        <w:rPr>
+          <w:i/>
+          <w:iCs/>
+        </w:rPr>
+        <w:t>len</w:t>
+      </w:r>
+      <w:proofErr w:type="spellEnd"/>
+      <w:r>
+        <w:rPr>
+          <w:i/>
+          <w:iCs/>
+        </w:rPr>
+        <w:t xml:space="preserve">() </w:t>
+      </w:r>
+      <w:r>
+        <w:t xml:space="preserve">function as condition of loop start/stop we can iterate through any list </w:t>
+      </w:r>
+      <w:r>
+        <w:br/>
       </w:r>
       <w:r>
         <w:rPr>
           <w:noProof/>
         </w:rPr>
         <w:drawing>
-          <wp:inline distT="0" distB="0" distL="0" distR="0" wp14:anchorId="263C6EBF" wp14:editId="734F0F16">
-            <wp:extent cx="1294926" cy="924132"/>
-            <wp:effectExtent l="0" t="0" r="635" b="9525"/>
-            <wp:docPr id="13" name="Picture 13"/>
+          <wp:inline distT="0" distB="0" distL="0" distR="0" wp14:anchorId="00E027ED" wp14:editId="64573DF2">
+            <wp:extent cx="2010544" cy="499919"/>
+            <wp:effectExtent l="0" t="0" r="8890" b="0"/>
+            <wp:docPr id="10" name="Picture 10"/>
             <wp:cNvGraphicFramePr>
               <a:graphicFrameLocks xmlns:a="http://schemas.openxmlformats.org/drawingml/2006/main" noChangeAspect="1"/>
             </wp:cNvGraphicFramePr>
@@ -565,6 +535,49 @@
                   <pic:spPr>
                     <a:xfrm>
                       <a:off x="0" y="0"/>
+                      <a:ext cx="2094563" cy="520810"/>
+                    </a:xfrm>
+                    <a:prstGeom prst="rect">
+                      <a:avLst/>
+                    </a:prstGeom>
+                  </pic:spPr>
+                </pic:pic>
+              </a:graphicData>
+            </a:graphic>
+          </wp:inline>
+        </w:drawing>
+      </w:r>
+      <w:r>
+        <w:t xml:space="preserve">  </w:t>
+      </w:r>
+      <w:r>
+        <w:rPr>
+          <w:noProof/>
+        </w:rPr>
+        <w:drawing>
+          <wp:inline distT="0" distB="0" distL="0" distR="0" wp14:anchorId="263C6EBF" wp14:editId="734F0F16">
+            <wp:extent cx="1294926" cy="924132"/>
+            <wp:effectExtent l="0" t="0" r="635" b="9525"/>
+            <wp:docPr id="13" name="Picture 13"/>
+            <wp:cNvGraphicFramePr>
+              <a:graphicFrameLocks xmlns:a="http://schemas.openxmlformats.org/drawingml/2006/main" noChangeAspect="1"/>
+            </wp:cNvGraphicFramePr>
+            <a:graphic xmlns:a="http://schemas.openxmlformats.org/drawingml/2006/main">
+              <a:graphicData uri="http://schemas.openxmlformats.org/drawingml/2006/picture">
+                <pic:pic xmlns:pic="http://schemas.openxmlformats.org/drawingml/2006/picture">
+                  <pic:nvPicPr>
+                    <pic:cNvPr id="1" name=""/>
+                    <pic:cNvPicPr/>
+                  </pic:nvPicPr>
+                  <pic:blipFill>
+                    <a:blip r:embed="rId12"/>
+                    <a:stretch>
+                      <a:fillRect/>
+                    </a:stretch>
+                  </pic:blipFill>
+                  <pic:spPr>
+                    <a:xfrm>
+                      <a:off x="0" y="0"/>
                       <a:ext cx="1369627" cy="977443"/>
                     </a:xfrm>
                     <a:prstGeom prst="rect">
@@ -577,6 +590,504 @@
           </wp:inline>
         </w:drawing>
       </w:r>
+      <w:r>
+        <w:t xml:space="preserve">  </w:t>
+      </w:r>
+      <w:r>
+        <w:drawing>
+          <wp:inline distT="0" distB="0" distL="0" distR="0" wp14:anchorId="543448D2" wp14:editId="72282F9F">
+            <wp:extent cx="1741330" cy="1123950"/>
+            <wp:effectExtent l="0" t="0" r="0" b="0"/>
+            <wp:docPr id="1462891583" name="Picture 1" descr="A computer screen with text&#10;&#10;Description automatically generated"/>
+            <wp:cNvGraphicFramePr>
+              <a:graphicFrameLocks xmlns:a="http://schemas.openxmlformats.org/drawingml/2006/main" noChangeAspect="1"/>
+            </wp:cNvGraphicFramePr>
+            <a:graphic xmlns:a="http://schemas.openxmlformats.org/drawingml/2006/main">
+              <a:graphicData uri="http://schemas.openxmlformats.org/drawingml/2006/picture">
+                <pic:pic xmlns:pic="http://schemas.openxmlformats.org/drawingml/2006/picture">
+                  <pic:nvPicPr>
+                    <pic:cNvPr id="1462891583" name="Picture 1" descr="A computer screen with text&#10;&#10;Description automatically generated"/>
+                    <pic:cNvPicPr/>
+                  </pic:nvPicPr>
+                  <pic:blipFill>
+                    <a:blip r:embed="rId13"/>
+                    <a:stretch>
+                      <a:fillRect/>
+                    </a:stretch>
+                  </pic:blipFill>
+                  <pic:spPr>
+                    <a:xfrm>
+                      <a:off x="0" y="0"/>
+                      <a:ext cx="1745738" cy="1126795"/>
+                    </a:xfrm>
+                    <a:prstGeom prst="rect">
+                      <a:avLst/>
+                    </a:prstGeom>
+                  </pic:spPr>
+                </pic:pic>
+              </a:graphicData>
+            </a:graphic>
+          </wp:inline>
+        </w:drawing>
+      </w:r>
+    </w:p>
+    <w:p>
+      <w:pPr>
+        <w:rPr>
+          <w:b/>
+          <w:bCs/>
+          <w:u w:val="single"/>
+        </w:rPr>
+      </w:pPr>
+    </w:p>
+    <w:p>
+      <w:pPr>
+        <w:rPr>
+          <w:b/>
+          <w:bCs/>
+          <w:u w:val="single"/>
+        </w:rPr>
+      </w:pPr>
+    </w:p>
+    <w:p>
+      <w:pPr>
+        <w:rPr>
+          <w:b/>
+          <w:bCs/>
+          <w:u w:val="single"/>
+        </w:rPr>
+      </w:pPr>
+    </w:p>
+    <w:p>
+      <w:pPr>
+        <w:rPr>
+          <w:b/>
+          <w:bCs/>
+          <w:u w:val="single"/>
+        </w:rPr>
+      </w:pPr>
+    </w:p>
+    <w:p>
+      <w:pPr>
+        <w:rPr>
+          <w:b/>
+          <w:bCs/>
+          <w:u w:val="single"/>
+        </w:rPr>
+      </w:pPr>
+      <w:r>
+        <w:rPr>
+          <w:b/>
+          <w:bCs/>
+          <w:u w:val="single"/>
+        </w:rPr>
+        <w:lastRenderedPageBreak/>
+        <w:t>Loop Control – Break:</w:t>
+      </w:r>
+    </w:p>
+    <w:p>
+      <w:pPr>
+        <w:pStyle w:val="ListParagraph"/>
+        <w:numPr>
+          <w:ilvl w:val="0"/>
+          <w:numId w:val="1"/>
+        </w:numPr>
+      </w:pPr>
+      <w:r>
+        <w:t>Loops will continue to iterate all the way through to the end unless stopped with code</w:t>
+      </w:r>
+    </w:p>
+    <w:p>
+      <w:pPr>
+        <w:pStyle w:val="ListParagraph"/>
+        <w:numPr>
+          <w:ilvl w:val="0"/>
+          <w:numId w:val="1"/>
+        </w:numPr>
+      </w:pPr>
+      <w:r>
+        <w:t xml:space="preserve">Can use a </w:t>
+      </w:r>
+      <w:r>
+        <w:rPr>
+          <w:b/>
+          <w:bCs/>
+          <w:i/>
+          <w:iCs/>
+        </w:rPr>
+        <w:t>break</w:t>
+      </w:r>
+      <w:r>
+        <w:t xml:space="preserve"> statement to immediately stop a loop</w:t>
+      </w:r>
+      <w:r>
+        <w:br/>
+      </w:r>
+      <w:r>
+        <w:drawing>
+          <wp:inline distT="0" distB="0" distL="0" distR="0" wp14:anchorId="384AF9C0" wp14:editId="2F5BFB01">
+            <wp:extent cx="2505425" cy="2562583"/>
+            <wp:effectExtent l="0" t="0" r="9525" b="9525"/>
+            <wp:docPr id="1500383200" name="Picture 1" descr="A computer screen shot of text&#10;&#10;Description automatically generated"/>
+            <wp:cNvGraphicFramePr>
+              <a:graphicFrameLocks xmlns:a="http://schemas.openxmlformats.org/drawingml/2006/main" noChangeAspect="1"/>
+            </wp:cNvGraphicFramePr>
+            <a:graphic xmlns:a="http://schemas.openxmlformats.org/drawingml/2006/main">
+              <a:graphicData uri="http://schemas.openxmlformats.org/drawingml/2006/picture">
+                <pic:pic xmlns:pic="http://schemas.openxmlformats.org/drawingml/2006/picture">
+                  <pic:nvPicPr>
+                    <pic:cNvPr id="1500383200" name="Picture 1" descr="A computer screen shot of text&#10;&#10;Description automatically generated"/>
+                    <pic:cNvPicPr/>
+                  </pic:nvPicPr>
+                  <pic:blipFill>
+                    <a:blip r:embed="rId14"/>
+                    <a:stretch>
+                      <a:fillRect/>
+                    </a:stretch>
+                  </pic:blipFill>
+                  <pic:spPr>
+                    <a:xfrm>
+                      <a:off x="0" y="0"/>
+                      <a:ext cx="2505425" cy="2562583"/>
+                    </a:xfrm>
+                    <a:prstGeom prst="rect">
+                      <a:avLst/>
+                    </a:prstGeom>
+                  </pic:spPr>
+                </pic:pic>
+              </a:graphicData>
+            </a:graphic>
+          </wp:inline>
+        </w:drawing>
+      </w:r>
+    </w:p>
+    <w:p>
+      <w:pPr>
+        <w:rPr>
+          <w:b/>
+          <w:bCs/>
+          <w:u w:val="single"/>
+        </w:rPr>
+      </w:pPr>
+      <w:r>
+        <w:rPr>
+          <w:b/>
+          <w:bCs/>
+          <w:u w:val="single"/>
+        </w:rPr>
+        <w:t xml:space="preserve">Loop Control – </w:t>
+      </w:r>
+      <w:r>
+        <w:rPr>
+          <w:b/>
+          <w:bCs/>
+          <w:u w:val="single"/>
+        </w:rPr>
+        <w:t>Continue</w:t>
+      </w:r>
+      <w:r>
+        <w:rPr>
+          <w:b/>
+          <w:bCs/>
+          <w:u w:val="single"/>
+        </w:rPr>
+        <w:t>:</w:t>
+      </w:r>
+    </w:p>
+    <w:p>
+      <w:pPr>
+        <w:pStyle w:val="ListParagraph"/>
+        <w:numPr>
+          <w:ilvl w:val="0"/>
+          <w:numId w:val="1"/>
+        </w:numPr>
+        <w:rPr>
+          <w:b/>
+          <w:bCs/>
+          <w:u w:val="single"/>
+        </w:rPr>
+      </w:pPr>
+      <w:r>
+        <w:t>Used when we want the loop to continue while only skipping the current iteration</w:t>
+      </w:r>
+    </w:p>
+    <w:p>
+      <w:pPr>
+        <w:pStyle w:val="ListParagraph"/>
+        <w:numPr>
+          <w:ilvl w:val="0"/>
+          <w:numId w:val="1"/>
+        </w:numPr>
+        <w:rPr>
+          <w:b/>
+          <w:bCs/>
+          <w:u w:val="single"/>
+        </w:rPr>
+      </w:pPr>
+      <w:r>
+        <w:t>When code encounters a condition that breaks the action rule, it immediately skips the current iteration and loops through to the next one</w:t>
+      </w:r>
+      <w:r>
+        <w:br/>
+      </w:r>
+      <w:r>
+        <w:rPr>
+          <w:b/>
+          <w:bCs/>
+          <w:u w:val="single"/>
+        </w:rPr>
+        <w:drawing>
+          <wp:inline distT="0" distB="0" distL="0" distR="0" wp14:anchorId="192960A2" wp14:editId="705FE3A4">
+            <wp:extent cx="2400635" cy="609685"/>
+            <wp:effectExtent l="0" t="0" r="0" b="0"/>
+            <wp:docPr id="1721971143" name="Picture 1" descr="A black background with white text&#10;&#10;Description automatically generated"/>
+            <wp:cNvGraphicFramePr>
+              <a:graphicFrameLocks xmlns:a="http://schemas.openxmlformats.org/drawingml/2006/main" noChangeAspect="1"/>
+            </wp:cNvGraphicFramePr>
+            <a:graphic xmlns:a="http://schemas.openxmlformats.org/drawingml/2006/main">
+              <a:graphicData uri="http://schemas.openxmlformats.org/drawingml/2006/picture">
+                <pic:pic xmlns:pic="http://schemas.openxmlformats.org/drawingml/2006/picture">
+                  <pic:nvPicPr>
+                    <pic:cNvPr id="1721971143" name="Picture 1" descr="A black background with white text&#10;&#10;Description automatically generated"/>
+                    <pic:cNvPicPr/>
+                  </pic:nvPicPr>
+                  <pic:blipFill>
+                    <a:blip r:embed="rId15"/>
+                    <a:stretch>
+                      <a:fillRect/>
+                    </a:stretch>
+                  </pic:blipFill>
+                  <pic:spPr>
+                    <a:xfrm>
+                      <a:off x="0" y="0"/>
+                      <a:ext cx="2400635" cy="609685"/>
+                    </a:xfrm>
+                    <a:prstGeom prst="rect">
+                      <a:avLst/>
+                    </a:prstGeom>
+                  </pic:spPr>
+                </pic:pic>
+              </a:graphicData>
+            </a:graphic>
+          </wp:inline>
+        </w:drawing>
+      </w:r>
+      <w:r>
+        <w:rPr>
+          <w:noProof/>
+        </w:rPr>
+        <w:t xml:space="preserve"> </w:t>
+      </w:r>
+      <w:r>
+        <w:t xml:space="preserve">  </w:t>
+      </w:r>
+      <w:r>
+        <w:drawing>
+          <wp:inline distT="0" distB="0" distL="0" distR="0" wp14:anchorId="335778B4" wp14:editId="3DBE683C">
+            <wp:extent cx="1943371" cy="933580"/>
+            <wp:effectExtent l="0" t="0" r="0" b="0"/>
+            <wp:docPr id="607418806" name="Picture 1" descr="A computer screen with text&#10;&#10;Description automatically generated with medium confidence"/>
+            <wp:cNvGraphicFramePr>
+              <a:graphicFrameLocks xmlns:a="http://schemas.openxmlformats.org/drawingml/2006/main" noChangeAspect="1"/>
+            </wp:cNvGraphicFramePr>
+            <a:graphic xmlns:a="http://schemas.openxmlformats.org/drawingml/2006/main">
+              <a:graphicData uri="http://schemas.openxmlformats.org/drawingml/2006/picture">
+                <pic:pic xmlns:pic="http://schemas.openxmlformats.org/drawingml/2006/picture">
+                  <pic:nvPicPr>
+                    <pic:cNvPr id="607418806" name="Picture 1" descr="A computer screen with text&#10;&#10;Description automatically generated with medium confidence"/>
+                    <pic:cNvPicPr/>
+                  </pic:nvPicPr>
+                  <pic:blipFill>
+                    <a:blip r:embed="rId16"/>
+                    <a:stretch>
+                      <a:fillRect/>
+                    </a:stretch>
+                  </pic:blipFill>
+                  <pic:spPr>
+                    <a:xfrm>
+                      <a:off x="0" y="0"/>
+                      <a:ext cx="1943371" cy="933580"/>
+                    </a:xfrm>
+                    <a:prstGeom prst="rect">
+                      <a:avLst/>
+                    </a:prstGeom>
+                  </pic:spPr>
+                </pic:pic>
+              </a:graphicData>
+            </a:graphic>
+          </wp:inline>
+        </w:drawing>
+      </w:r>
+      <w:r>
+        <w:t xml:space="preserve"> </w:t>
+      </w:r>
+      <w:r>
+        <w:drawing>
+          <wp:inline distT="0" distB="0" distL="0" distR="0" wp14:anchorId="1E0C880F" wp14:editId="61CC6BA2">
+            <wp:extent cx="276264" cy="1114581"/>
+            <wp:effectExtent l="0" t="0" r="9525" b="0"/>
+            <wp:docPr id="966054469" name="Picture 1"/>
+            <wp:cNvGraphicFramePr>
+              <a:graphicFrameLocks xmlns:a="http://schemas.openxmlformats.org/drawingml/2006/main" noChangeAspect="1"/>
+            </wp:cNvGraphicFramePr>
+            <a:graphic xmlns:a="http://schemas.openxmlformats.org/drawingml/2006/main">
+              <a:graphicData uri="http://schemas.openxmlformats.org/drawingml/2006/picture">
+                <pic:pic xmlns:pic="http://schemas.openxmlformats.org/drawingml/2006/picture">
+                  <pic:nvPicPr>
+                    <pic:cNvPr id="966054469" name=""/>
+                    <pic:cNvPicPr/>
+                  </pic:nvPicPr>
+                  <pic:blipFill>
+                    <a:blip r:embed="rId17"/>
+                    <a:stretch>
+                      <a:fillRect/>
+                    </a:stretch>
+                  </pic:blipFill>
+                  <pic:spPr>
+                    <a:xfrm>
+                      <a:off x="0" y="0"/>
+                      <a:ext cx="276264" cy="1114581"/>
+                    </a:xfrm>
+                    <a:prstGeom prst="rect">
+                      <a:avLst/>
+                    </a:prstGeom>
+                  </pic:spPr>
+                </pic:pic>
+              </a:graphicData>
+            </a:graphic>
+          </wp:inline>
+        </w:drawing>
+      </w:r>
+      <w:r>
+        <w:br/>
+      </w:r>
+    </w:p>
+    <w:p>
+      <w:pPr>
+        <w:rPr>
+          <w:b/>
+          <w:bCs/>
+          <w:u w:val="single"/>
+        </w:rPr>
+      </w:pPr>
+      <w:r>
+        <w:rPr>
+          <w:b/>
+          <w:bCs/>
+          <w:u w:val="single"/>
+        </w:rPr>
+        <w:t>Nested Loops:</w:t>
+      </w:r>
+    </w:p>
+    <w:p>
+      <w:pPr>
+        <w:pStyle w:val="ListParagraph"/>
+        <w:numPr>
+          <w:ilvl w:val="0"/>
+          <w:numId w:val="1"/>
+        </w:numPr>
+      </w:pPr>
+      <w:r>
+        <w:t xml:space="preserve">Can nest </w:t>
+      </w:r>
+      <w:r>
+        <w:rPr>
+          <w:i/>
+          <w:iCs/>
+        </w:rPr>
+        <w:t>for</w:t>
+      </w:r>
+      <w:r>
+        <w:t xml:space="preserve"> loops together when we need to iterate through nested lists</w:t>
+      </w:r>
+      <w:r>
+        <w:br/>
+      </w:r>
+      <w:r>
+        <w:drawing>
+          <wp:inline distT="0" distB="0" distL="0" distR="0" wp14:anchorId="7081203B" wp14:editId="280C4B7A">
+            <wp:extent cx="2276475" cy="664341"/>
+            <wp:effectExtent l="0" t="0" r="0" b="2540"/>
+            <wp:docPr id="541238834" name="Picture 1" descr="A black background with yellow and orange text&#10;&#10;Description automatically generated"/>
+            <wp:cNvGraphicFramePr>
+              <a:graphicFrameLocks xmlns:a="http://schemas.openxmlformats.org/drawingml/2006/main" noChangeAspect="1"/>
+            </wp:cNvGraphicFramePr>
+            <a:graphic xmlns:a="http://schemas.openxmlformats.org/drawingml/2006/main">
+              <a:graphicData uri="http://schemas.openxmlformats.org/drawingml/2006/picture">
+                <pic:pic xmlns:pic="http://schemas.openxmlformats.org/drawingml/2006/picture">
+                  <pic:nvPicPr>
+                    <pic:cNvPr id="541238834" name="Picture 1" descr="A black background with yellow and orange text&#10;&#10;Description automatically generated"/>
+                    <pic:cNvPicPr/>
+                  </pic:nvPicPr>
+                  <pic:blipFill>
+                    <a:blip r:embed="rId18"/>
+                    <a:stretch>
+                      <a:fillRect/>
+                    </a:stretch>
+                  </pic:blipFill>
+                  <pic:spPr>
+                    <a:xfrm>
+                      <a:off x="0" y="0"/>
+                      <a:ext cx="2281513" cy="665811"/>
+                    </a:xfrm>
+                    <a:prstGeom prst="rect">
+                      <a:avLst/>
+                    </a:prstGeom>
+                  </pic:spPr>
+                </pic:pic>
+              </a:graphicData>
+            </a:graphic>
+          </wp:inline>
+        </w:drawing>
+      </w:r>
+      <w:r>
+        <w:rPr>
+          <w:noProof/>
+        </w:rPr>
+        <w:t xml:space="preserve"> </w:t>
+      </w:r>
+      <w:r>
+        <w:drawing>
+          <wp:inline distT="0" distB="0" distL="0" distR="0" wp14:anchorId="73C0C979" wp14:editId="4255FBBB">
+            <wp:extent cx="2190750" cy="950399"/>
+            <wp:effectExtent l="0" t="0" r="0" b="2540"/>
+            <wp:docPr id="814411283" name="Picture 1" descr="A screenshot of a computer code&#10;&#10;Description automatically generated"/>
+            <wp:cNvGraphicFramePr>
+              <a:graphicFrameLocks xmlns:a="http://schemas.openxmlformats.org/drawingml/2006/main" noChangeAspect="1"/>
+            </wp:cNvGraphicFramePr>
+            <a:graphic xmlns:a="http://schemas.openxmlformats.org/drawingml/2006/main">
+              <a:graphicData uri="http://schemas.openxmlformats.org/drawingml/2006/picture">
+                <pic:pic xmlns:pic="http://schemas.openxmlformats.org/drawingml/2006/picture">
+                  <pic:nvPicPr>
+                    <pic:cNvPr id="814411283" name="Picture 1" descr="A screenshot of a computer code&#10;&#10;Description automatically generated"/>
+                    <pic:cNvPicPr/>
+                  </pic:nvPicPr>
+                  <pic:blipFill>
+                    <a:blip r:embed="rId19"/>
+                    <a:stretch>
+                      <a:fillRect/>
+                    </a:stretch>
+                  </pic:blipFill>
+                  <pic:spPr>
+                    <a:xfrm>
+                      <a:off x="0" y="0"/>
+                      <a:ext cx="2218834" cy="962583"/>
+                    </a:xfrm>
+                    <a:prstGeom prst="rect">
+                      <a:avLst/>
+                    </a:prstGeom>
+                  </pic:spPr>
+                </pic:pic>
+              </a:graphicData>
+            </a:graphic>
+          </wp:inline>
+        </w:drawing>
+      </w:r>
+    </w:p>
+    <w:p>
+      <w:pPr>
+        <w:ind w:left="360"/>
+      </w:pPr>
     </w:p>
     <w:sectPr>
       <w:pgSz w:w="12240" w:h="15840"/>
@@ -588,8 +1099,128 @@
 </w:document>
 </file>
 
+<file path=word/numbering.xml><?xml version="1.0" encoding="utf-8"?>
+<w:numbering xmlns:wpc="http://schemas.microsoft.com/office/word/2010/wordprocessingCanvas" xmlns:cx="http://schemas.microsoft.com/office/drawing/2014/chartex" xmlns:cx1="http://schemas.microsoft.com/office/drawing/2015/9/8/chartex" xmlns:cx2="http://schemas.microsoft.com/office/drawing/2015/10/21/chartex" xmlns:cx3="http://schemas.microsoft.com/office/drawing/2016/5/9/chartex" xmlns:cx4="http://schemas.microsoft.com/office/drawing/2016/5/10/chartex" xmlns:cx5="http://schemas.microsoft.com/office/drawing/2016/5/11/chartex" xmlns:cx6="http://schemas.microsoft.com/office/drawing/2016/5/12/chartex" xmlns:cx7="http://schemas.microsoft.com/office/drawing/2016/5/13/chartex" xmlns:cx8="http://schemas.microsoft.com/office/drawing/2016/5/14/chartex" xmlns:mc="http://schemas.openxmlformats.org/markup-compatibility/2006" xmlns:aink="http://schemas.microsoft.com/office/drawing/2016/ink" xmlns:am3d="http://schemas.microsoft.com/office/drawing/2017/model3d" xmlns:o="urn:schemas-microsoft-com:office:office" xmlns:oel="http://schemas.microsoft.com/office/2019/extlst" xmlns:r="http://schemas.openxmlformats.org/officeDocument/2006/relationships" xmlns:m="http://schemas.openxmlformats.org/officeDocument/2006/math" xmlns:v="urn:schemas-microsoft-com:vml" xmlns:wp14="http://schemas.microsoft.com/office/word/2010/wordprocessingDrawing" xmlns:wp="http://schemas.openxmlformats.org/drawingml/2006/wordprocessingDrawing" xmlns:w10="urn:schemas-microsoft-com:office:word" xmlns:w="http://schemas.openxmlformats.org/wordprocessingml/2006/main" xmlns:w14="http://schemas.microsoft.com/office/word/2010/wordml" xmlns:w15="http://schemas.microsoft.com/office/word/2012/wordml" xmlns:w16cex="http://schemas.microsoft.com/office/word/2018/wordml/cex" xmlns:w16cid="http://schemas.microsoft.com/office/word/2016/wordml/cid" xmlns:w16="http://schemas.microsoft.com/office/word/2018/wordml" xmlns:w16sdtdh="http://schemas.microsoft.com/office/word/2020/wordml/sdtdatahash" xmlns:w16se="http://schemas.microsoft.com/office/word/2015/wordml/symex" xmlns:wpg="http://schemas.microsoft.com/office/word/2010/wordprocessingGroup" xmlns:wpi="http://schemas.microsoft.com/office/word/2010/wordprocessingInk" xmlns:wne="http://schemas.microsoft.com/office/word/2006/wordml" xmlns:wps="http://schemas.microsoft.com/office/word/2010/wordprocessingShape" mc:Ignorable="w14 w15 w16se w16cid w16 w16cex w16sdtdh wp14">
+  <w:abstractNum w:abstractNumId="0" w15:restartNumberingAfterBreak="0">
+    <w:nsid w:val="1C133930"/>
+    <w:multiLevelType w:val="hybridMultilevel"/>
+    <w:tmpl w:val="AF6C5C32"/>
+    <w:lvl w:ilvl="0" w:tplc="804C5B16">
+      <w:numFmt w:val="bullet"/>
+      <w:lvlText w:val="-"/>
+      <w:lvlJc w:val="left"/>
+      <w:pPr>
+        <w:ind w:left="720" w:hanging="360"/>
+      </w:pPr>
+      <w:rPr>
+        <w:rFonts w:ascii="Times New Roman" w:eastAsiaTheme="minorHAnsi" w:hAnsi="Times New Roman" w:cs="Times New Roman" w:hint="default"/>
+      </w:rPr>
+    </w:lvl>
+    <w:lvl w:ilvl="1" w:tplc="04090003" w:tentative="1">
+      <w:start w:val="1"/>
+      <w:numFmt w:val="bullet"/>
+      <w:lvlText w:val="o"/>
+      <w:lvlJc w:val="left"/>
+      <w:pPr>
+        <w:ind w:left="1440" w:hanging="360"/>
+      </w:pPr>
+      <w:rPr>
+        <w:rFonts w:ascii="Courier New" w:hAnsi="Courier New" w:cs="Courier New" w:hint="default"/>
+      </w:rPr>
+    </w:lvl>
+    <w:lvl w:ilvl="2" w:tplc="04090005" w:tentative="1">
+      <w:start w:val="1"/>
+      <w:numFmt w:val="bullet"/>
+      <w:lvlText w:val=""/>
+      <w:lvlJc w:val="left"/>
+      <w:pPr>
+        <w:ind w:left="2160" w:hanging="360"/>
+      </w:pPr>
+      <w:rPr>
+        <w:rFonts w:ascii="Wingdings" w:hAnsi="Wingdings" w:hint="default"/>
+      </w:rPr>
+    </w:lvl>
+    <w:lvl w:ilvl="3" w:tplc="04090001" w:tentative="1">
+      <w:start w:val="1"/>
+      <w:numFmt w:val="bullet"/>
+      <w:lvlText w:val=""/>
+      <w:lvlJc w:val="left"/>
+      <w:pPr>
+        <w:ind w:left="2880" w:hanging="360"/>
+      </w:pPr>
+      <w:rPr>
+        <w:rFonts w:ascii="Symbol" w:hAnsi="Symbol" w:hint="default"/>
+      </w:rPr>
+    </w:lvl>
+    <w:lvl w:ilvl="4" w:tplc="04090003" w:tentative="1">
+      <w:start w:val="1"/>
+      <w:numFmt w:val="bullet"/>
+      <w:lvlText w:val="o"/>
+      <w:lvlJc w:val="left"/>
+      <w:pPr>
+        <w:ind w:left="3600" w:hanging="360"/>
+      </w:pPr>
+      <w:rPr>
+        <w:rFonts w:ascii="Courier New" w:hAnsi="Courier New" w:cs="Courier New" w:hint="default"/>
+      </w:rPr>
+    </w:lvl>
+    <w:lvl w:ilvl="5" w:tplc="04090005" w:tentative="1">
+      <w:start w:val="1"/>
+      <w:numFmt w:val="bullet"/>
+      <w:lvlText w:val=""/>
+      <w:lvlJc w:val="left"/>
+      <w:pPr>
+        <w:ind w:left="4320" w:hanging="360"/>
+      </w:pPr>
+      <w:rPr>
+        <w:rFonts w:ascii="Wingdings" w:hAnsi="Wingdings" w:hint="default"/>
+      </w:rPr>
+    </w:lvl>
+    <w:lvl w:ilvl="6" w:tplc="04090001" w:tentative="1">
+      <w:start w:val="1"/>
+      <w:numFmt w:val="bullet"/>
+      <w:lvlText w:val=""/>
+      <w:lvlJc w:val="left"/>
+      <w:pPr>
+        <w:ind w:left="5040" w:hanging="360"/>
+      </w:pPr>
+      <w:rPr>
+        <w:rFonts w:ascii="Symbol" w:hAnsi="Symbol" w:hint="default"/>
+      </w:rPr>
+    </w:lvl>
+    <w:lvl w:ilvl="7" w:tplc="04090003" w:tentative="1">
+      <w:start w:val="1"/>
+      <w:numFmt w:val="bullet"/>
+      <w:lvlText w:val="o"/>
+      <w:lvlJc w:val="left"/>
+      <w:pPr>
+        <w:ind w:left="5760" w:hanging="360"/>
+      </w:pPr>
+      <w:rPr>
+        <w:rFonts w:ascii="Courier New" w:hAnsi="Courier New" w:cs="Courier New" w:hint="default"/>
+      </w:rPr>
+    </w:lvl>
+    <w:lvl w:ilvl="8" w:tplc="04090005" w:tentative="1">
+      <w:start w:val="1"/>
+      <w:numFmt w:val="bullet"/>
+      <w:lvlText w:val=""/>
+      <w:lvlJc w:val="left"/>
+      <w:pPr>
+        <w:ind w:left="6480" w:hanging="360"/>
+      </w:pPr>
+      <w:rPr>
+        <w:rFonts w:ascii="Wingdings" w:hAnsi="Wingdings" w:hint="default"/>
+      </w:rPr>
+    </w:lvl>
+  </w:abstractNum>
+  <w:num w:numId="1" w16cid:durableId="1017461278">
+    <w:abstractNumId w:val="0"/>
+  </w:num>
+</w:numbering>
+</file>
+
 <file path=word/styles.xml><?xml version="1.0" encoding="utf-8"?>
-<w:styles xmlns:mc="http://schemas.openxmlformats.org/markup-compatibility/2006" xmlns:r="http://schemas.openxmlformats.org/officeDocument/2006/relationships" xmlns:w="http://schemas.openxmlformats.org/wordprocessingml/2006/main" xmlns:w14="http://schemas.microsoft.com/office/word/2010/wordml" xmlns:w15="http://schemas.microsoft.com/office/word/2012/wordml" xmlns:w16cid="http://schemas.microsoft.com/office/word/2016/wordml/cid" xmlns:w16se="http://schemas.microsoft.com/office/word/2015/wordml/symex" mc:Ignorable="w14 w15 w16se w16cid">
+<w:styles xmlns:mc="http://schemas.openxmlformats.org/markup-compatibility/2006" xmlns:r="http://schemas.openxmlformats.org/officeDocument/2006/relationships" xmlns:w="http://schemas.openxmlformats.org/wordprocessingml/2006/main" xmlns:w14="http://schemas.microsoft.com/office/word/2010/wordml" xmlns:w15="http://schemas.microsoft.com/office/word/2012/wordml" xmlns:w16cex="http://schemas.microsoft.com/office/word/2018/wordml/cex" xmlns:w16cid="http://schemas.microsoft.com/office/word/2016/wordml/cid" xmlns:w16="http://schemas.microsoft.com/office/word/2018/wordml" xmlns:w16sdtdh="http://schemas.microsoft.com/office/word/2020/wordml/sdtdatahash" xmlns:w16se="http://schemas.microsoft.com/office/word/2015/wordml/symex" mc:Ignorable="w14 w15 w16se w16cid w16 w16cex w16sdtdh">
   <w:docDefaults>
     <w:rPrDefault>
       <w:rPr>
@@ -605,7 +1236,7 @@
       </w:pPr>
     </w:pPrDefault>
   </w:docDefaults>
-  <w:latentStyles w:defLockedState="0" w:defUIPriority="99" w:defSemiHidden="0" w:defUnhideWhenUsed="0" w:defQFormat="0" w:count="375">
+  <w:latentStyles w:defLockedState="0" w:defUIPriority="99" w:defSemiHidden="0" w:defUnhideWhenUsed="0" w:defQFormat="0" w:count="376">
     <w:lsdException w:name="Normal" w:uiPriority="0" w:qFormat="1"/>
     <w:lsdException w:name="heading 1" w:uiPriority="9" w:qFormat="1"/>
     <w:lsdException w:name="heading 2" w:semiHidden="1" w:uiPriority="9" w:unhideWhenUsed="1" w:qFormat="1"/>
@@ -981,6 +1612,7 @@
     <w:lsdException w:name="Smart Hyperlink" w:semiHidden="1" w:unhideWhenUsed="1"/>
     <w:lsdException w:name="Hashtag" w:semiHidden="1" w:unhideWhenUsed="1"/>
     <w:lsdException w:name="Unresolved Mention" w:semiHidden="1" w:unhideWhenUsed="1"/>
+    <w:lsdException w:name="Smart Link" w:semiHidden="1" w:unhideWhenUsed="1"/>
   </w:latentStyles>
   <w:style w:type="paragraph" w:default="1" w:styleId="Normal">
     <w:name w:val="Normal"/>
@@ -1011,6 +1643,17 @@
     <w:uiPriority w:val="99"/>
     <w:semiHidden/>
     <w:unhideWhenUsed/>
+  </w:style>
+  <w:style w:type="paragraph" w:styleId="ListParagraph">
+    <w:name w:val="List Paragraph"/>
+    <w:basedOn w:val="Normal"/>
+    <w:uiPriority w:val="34"/>
+    <w:qFormat/>
+    <w:rsid w:val="00875F10"/>
+    <w:pPr>
+      <w:ind w:left="720"/>
+      <w:contextualSpacing/>
+    </w:pPr>
   </w:style>
 </w:styles>
 </file>

</xml_diff>